<commit_message>
criação do pos-otm com plot de graficos e melhoria no modelo
</commit_message>
<xml_diff>
--- a/Relatório Dados.docx
+++ b/Relatório Dados.docx
@@ -1328,14 +1328,81 @@
           <w:sz w:val="24"/>
           <w:szCs w:val="24"/>
         </w:rPr>
-        <w:t xml:space="preserve"> </w:t>
-      </w:r>
-      <w:r>
-        <w:rPr>
-          <w:sz w:val="24"/>
-          <w:szCs w:val="24"/>
-        </w:rPr>
-        <w:t>* 2000000</w:t>
+        <w:t xml:space="preserve"> * 20000000</w:t>
+      </w:r>
+    </w:p>
+    <w:p>
+      <w:pPr>
+        <w:rPr>
+          <w:sz w:val="24"/>
+          <w:szCs w:val="24"/>
+        </w:rPr>
+      </w:pPr>
+      <w:r>
+        <w:rPr>
+          <w:sz w:val="24"/>
+          <w:szCs w:val="24"/>
+        </w:rPr>
+        <w:t>Já os custos variáveis vão ser a porcentagem do material de consumo do custo mediano mensal das instalações</w:t>
+      </w:r>
+      <w:r>
+        <w:rPr>
+          <w:sz w:val="24"/>
+          <w:szCs w:val="24"/>
+        </w:rPr>
+        <w:t xml:space="preserve"> dividido pela </w:t>
+      </w:r>
+      <w:r>
+        <w:rPr>
+          <w:sz w:val="24"/>
+          <w:szCs w:val="24"/>
+        </w:rPr>
+        <w:t>quantidade de pacientes que serão encaminhadas em cada nível de atenção</w:t>
+      </w:r>
+    </w:p>
+    <w:p>
+      <w:pPr>
+        <w:rPr>
+          <w:sz w:val="24"/>
+          <w:szCs w:val="24"/>
+        </w:rPr>
+      </w:pPr>
+    </w:p>
+    <w:p>
+      <w:pPr>
+        <w:rPr>
+          <w:sz w:val="24"/>
+          <w:szCs w:val="24"/>
+        </w:rPr>
+      </w:pPr>
+      <w:r>
+        <w:rPr>
+          <w:sz w:val="24"/>
+          <w:szCs w:val="24"/>
+        </w:rPr>
+        <w:t>Nível Primário = 0.07 * 750000</w:t>
+      </w:r>
+      <w:r>
+        <w:rPr>
+          <w:sz w:val="24"/>
+          <w:szCs w:val="24"/>
+        </w:rPr>
+        <w:t xml:space="preserve"> / 10000</w:t>
+      </w:r>
+    </w:p>
+    <w:p>
+      <w:pPr>
+        <w:rPr>
+          <w:sz w:val="24"/>
+          <w:szCs w:val="24"/>
+        </w:rPr>
+      </w:pPr>
+      <w:r>
+        <w:rPr>
+          <w:sz w:val="24"/>
+          <w:szCs w:val="24"/>
+        </w:rPr>
+        <w:t>Nível Secundário = 0.</w:t>
       </w:r>
       <w:r>
         <w:rPr>
@@ -1344,114 +1411,12 @@
         </w:rPr>
         <w:t>0</w:t>
       </w:r>
-    </w:p>
-    <w:p>
-      <w:pPr>
-        <w:rPr>
-          <w:sz w:val="24"/>
-          <w:szCs w:val="24"/>
-        </w:rPr>
-      </w:pPr>
-      <w:r>
-        <w:rPr>
-          <w:sz w:val="24"/>
-          <w:szCs w:val="24"/>
-        </w:rPr>
-        <w:t>Já os custos variáveis vão ser a porcentagem do material de consumo do custo mediano mensal das instalações</w:t>
-      </w:r>
-      <w:r>
-        <w:rPr>
-          <w:sz w:val="24"/>
-          <w:szCs w:val="24"/>
-        </w:rPr>
-        <w:t xml:space="preserve"> dividido pela </w:t>
-      </w:r>
-      <w:r>
-        <w:rPr>
-          <w:sz w:val="24"/>
-          <w:szCs w:val="24"/>
-        </w:rPr>
-        <w:t>quantidade de pacientes que serão encaminhadas em cada nível de atenção</w:t>
-      </w:r>
-    </w:p>
-    <w:p>
-      <w:pPr>
-        <w:rPr>
-          <w:sz w:val="24"/>
-          <w:szCs w:val="24"/>
-        </w:rPr>
-      </w:pPr>
-    </w:p>
-    <w:p>
-      <w:pPr>
-        <w:rPr>
-          <w:sz w:val="24"/>
-          <w:szCs w:val="24"/>
-        </w:rPr>
-      </w:pPr>
-      <w:r>
-        <w:rPr>
-          <w:sz w:val="24"/>
-          <w:szCs w:val="24"/>
-        </w:rPr>
-        <w:t>Nível Primário = 0.0</w:t>
-      </w:r>
-      <w:r>
-        <w:rPr>
-          <w:sz w:val="24"/>
-          <w:szCs w:val="24"/>
-        </w:rPr>
-        <w:t>7</w:t>
-      </w:r>
-      <w:r>
-        <w:rPr>
-          <w:sz w:val="24"/>
-          <w:szCs w:val="24"/>
-        </w:rPr>
-        <w:t xml:space="preserve"> * 750000</w:t>
-      </w:r>
-      <w:r>
-        <w:rPr>
-          <w:sz w:val="24"/>
-          <w:szCs w:val="24"/>
-        </w:rPr>
-        <w:t xml:space="preserve"> / 10000</w:t>
-      </w:r>
-    </w:p>
-    <w:p>
-      <w:pPr>
-        <w:rPr>
-          <w:sz w:val="24"/>
-          <w:szCs w:val="24"/>
-        </w:rPr>
-      </w:pPr>
-      <w:r>
-        <w:rPr>
-          <w:sz w:val="24"/>
-          <w:szCs w:val="24"/>
-        </w:rPr>
-        <w:t>Nível Secundário = 0.</w:t>
-      </w:r>
-      <w:r>
-        <w:rPr>
-          <w:sz w:val="24"/>
-          <w:szCs w:val="24"/>
-        </w:rPr>
-        <w:t>0</w:t>
-      </w:r>
-      <w:r>
-        <w:rPr>
-          <w:sz w:val="24"/>
-          <w:szCs w:val="24"/>
-        </w:rPr>
-        <w:t>8</w:t>
-      </w:r>
-      <w:r>
-        <w:rPr>
-          <w:sz w:val="24"/>
-          <w:szCs w:val="24"/>
-        </w:rPr>
-        <w:t xml:space="preserve"> * 2000000</w:t>
+      <w:r>
+        <w:rPr>
+          <w:sz w:val="24"/>
+          <w:szCs w:val="24"/>
+        </w:rPr>
+        <w:t>8 * 2000000</w:t>
       </w:r>
       <w:r>
         <w:rPr>
@@ -1474,21 +1439,7 @@
           <w:szCs w:val="24"/>
         </w:rPr>
         <w:lastRenderedPageBreak/>
-        <w:t>Nível Terciário = 0.1</w:t>
-      </w:r>
-      <w:r>
-        <w:rPr>
-          <w:sz w:val="24"/>
-          <w:szCs w:val="24"/>
-        </w:rPr>
-        <w:t>1</w:t>
-      </w:r>
-      <w:r>
-        <w:rPr>
-          <w:sz w:val="24"/>
-          <w:szCs w:val="24"/>
-        </w:rPr>
-        <w:t xml:space="preserve"> * 20000000</w:t>
+        <w:t>Nível Terciário = 0.11 * 20000000</w:t>
       </w:r>
       <w:r>
         <w:rPr>
@@ -1860,50 +1811,22 @@
           <w:sz w:val="24"/>
           <w:szCs w:val="24"/>
         </w:rPr>
-        <w:t xml:space="preserve">Estou fazendo mestrado em engenharia de produção pela UFMG e o objetivo da minha pesquisa é </w:t>
-      </w:r>
-      <w:r>
-        <w:rPr>
-          <w:sz w:val="24"/>
-          <w:szCs w:val="24"/>
-        </w:rPr>
-        <w:t>propor</w:t>
-      </w:r>
-      <w:r>
-        <w:rPr>
-          <w:sz w:val="24"/>
-          <w:szCs w:val="24"/>
-        </w:rPr>
-        <w:t xml:space="preserve"> um modelo hierárquico de otimização que consiga definir alocação de profissionais de saúde nas instalações, de acordo com o custo e a necessidade da população. Contudo, para ter um resultado coerente é necessário inserir no modelo dados de custo de cada nível hierárquico com o máximo de fidelidade a realidade. </w:t>
-      </w:r>
-    </w:p>
-    <w:p>
-      <w:pPr>
-        <w:rPr>
-          <w:sz w:val="24"/>
-          <w:szCs w:val="24"/>
-        </w:rPr>
-      </w:pPr>
-      <w:r>
-        <w:rPr>
-          <w:sz w:val="24"/>
-          <w:szCs w:val="24"/>
-        </w:rPr>
-        <w:t xml:space="preserve">Dessa forma gostaria de ter acesso aos dados relacionados aos gastos públicos com os três níveis de </w:t>
-      </w:r>
-      <w:r>
-        <w:rPr>
-          <w:sz w:val="24"/>
-          <w:szCs w:val="24"/>
-        </w:rPr>
-        <w:t>hierárquicos</w:t>
-      </w:r>
-      <w:r>
-        <w:rPr>
-          <w:sz w:val="24"/>
-          <w:szCs w:val="24"/>
-        </w:rPr>
-        <w:t xml:space="preserve"> de saúde do SUS, com a menor granularidade disponível e usar esses dados no modelo para conseguir gerar bons resultados. </w:t>
+        <w:t xml:space="preserve">Estou fazendo mestrado em engenharia de produção pela UFMG e o objetivo da minha pesquisa é propor um modelo hierárquico de otimização que consiga definir alocação de profissionais de saúde nas instalações, de acordo com o custo e a necessidade da população. Contudo, para ter um resultado coerente é necessário inserir no modelo dados de custo de cada nível hierárquico com o máximo de fidelidade a realidade. </w:t>
+      </w:r>
+    </w:p>
+    <w:p>
+      <w:pPr>
+        <w:rPr>
+          <w:sz w:val="24"/>
+          <w:szCs w:val="24"/>
+        </w:rPr>
+      </w:pPr>
+      <w:r>
+        <w:rPr>
+          <w:sz w:val="24"/>
+          <w:szCs w:val="24"/>
+        </w:rPr>
+        <w:t xml:space="preserve">Dessa forma gostaria de ter acesso aos dados relacionados aos gastos públicos com os três níveis de hierárquicos de saúde do SUS, com a menor granularidade disponível e usar esses dados no modelo para conseguir gerar bons resultados. </w:t>
       </w:r>
     </w:p>
     <w:p>
@@ -2003,31 +1926,326 @@
           <w:szCs w:val="24"/>
         </w:rPr>
       </w:pPr>
-    </w:p>
-    <w:p>
-      <w:pPr>
-        <w:rPr>
-          <w:sz w:val="24"/>
-          <w:szCs w:val="24"/>
-        </w:rPr>
-      </w:pPr>
-    </w:p>
-    <w:p>
-      <w:pPr>
-        <w:rPr>
-          <w:sz w:val="24"/>
-          <w:szCs w:val="24"/>
-        </w:rPr>
-      </w:pPr>
-    </w:p>
-    <w:p>
-      <w:pPr>
-        <w:rPr>
-          <w:sz w:val="24"/>
-          <w:szCs w:val="24"/>
-        </w:rPr>
-      </w:pPr>
-    </w:p>
+      <w:r>
+        <w:rPr>
+          <w:sz w:val="24"/>
+          <w:szCs w:val="24"/>
+        </w:rPr>
+        <w:t>aloc_n1</w:t>
+      </w:r>
+      <w:r>
+        <w:rPr>
+          <w:sz w:val="24"/>
+          <w:szCs w:val="24"/>
+        </w:rPr>
+        <w:t xml:space="preserve">, </w:t>
+      </w:r>
+      <w:r>
+        <w:rPr>
+          <w:sz w:val="24"/>
+          <w:szCs w:val="24"/>
+        </w:rPr>
+        <w:t>fluxo_n1</w:t>
+      </w:r>
+      <w:r>
+        <w:rPr>
+          <w:sz w:val="24"/>
+          <w:szCs w:val="24"/>
+        </w:rPr>
+        <w:t xml:space="preserve">, </w:t>
+      </w:r>
+      <w:r>
+        <w:rPr>
+          <w:sz w:val="24"/>
+          <w:szCs w:val="24"/>
+        </w:rPr>
+        <w:t>fluxo_n</w:t>
+      </w:r>
+      <w:r>
+        <w:rPr>
+          <w:sz w:val="24"/>
+          <w:szCs w:val="24"/>
+        </w:rPr>
+        <w:t xml:space="preserve">2, </w:t>
+      </w:r>
+      <w:r>
+        <w:rPr>
+          <w:sz w:val="24"/>
+          <w:szCs w:val="24"/>
+        </w:rPr>
+        <w:t>fluxo_n</w:t>
+      </w:r>
+      <w:r>
+        <w:rPr>
+          <w:sz w:val="24"/>
+          <w:szCs w:val="24"/>
+        </w:rPr>
+        <w:t xml:space="preserve">3, </w:t>
+      </w:r>
+      <w:r>
+        <w:rPr>
+          <w:sz w:val="24"/>
+          <w:szCs w:val="24"/>
+        </w:rPr>
+        <w:t>var_abr_n</w:t>
+      </w:r>
+      <w:r>
+        <w:rPr>
+          <w:sz w:val="24"/>
+          <w:szCs w:val="24"/>
+        </w:rPr>
+        <w:t xml:space="preserve">1, </w:t>
+      </w:r>
+      <w:r>
+        <w:rPr>
+          <w:sz w:val="24"/>
+          <w:szCs w:val="24"/>
+        </w:rPr>
+        <w:t>var_abr_n</w:t>
+      </w:r>
+      <w:r>
+        <w:rPr>
+          <w:sz w:val="24"/>
+          <w:szCs w:val="24"/>
+        </w:rPr>
+        <w:t xml:space="preserve">2, </w:t>
+      </w:r>
+      <w:r>
+        <w:rPr>
+          <w:sz w:val="24"/>
+          <w:szCs w:val="24"/>
+        </w:rPr>
+        <w:t>var_abr_n</w:t>
+      </w:r>
+      <w:r>
+        <w:rPr>
+          <w:sz w:val="24"/>
+          <w:szCs w:val="24"/>
+        </w:rPr>
+        <w:t xml:space="preserve">3, </w:t>
+      </w:r>
+    </w:p>
+    <w:p>
+      <w:pPr>
+        <w:rPr>
+          <w:sz w:val="24"/>
+          <w:szCs w:val="24"/>
+        </w:rPr>
+      </w:pPr>
+      <w:r>
+        <w:rPr>
+          <w:sz w:val="24"/>
+          <w:szCs w:val="24"/>
+        </w:rPr>
+        <w:t>fluxo_eq_n</w:t>
+      </w:r>
+      <w:r>
+        <w:rPr>
+          <w:sz w:val="24"/>
+          <w:szCs w:val="24"/>
+        </w:rPr>
+        <w:t xml:space="preserve">1, </w:t>
+      </w:r>
+      <w:r>
+        <w:rPr>
+          <w:sz w:val="24"/>
+          <w:szCs w:val="24"/>
+        </w:rPr>
+        <w:t>fluxo_eq_n</w:t>
+      </w:r>
+      <w:r>
+        <w:rPr>
+          <w:sz w:val="24"/>
+          <w:szCs w:val="24"/>
+        </w:rPr>
+        <w:t xml:space="preserve">2, </w:t>
+      </w:r>
+      <w:r>
+        <w:rPr>
+          <w:sz w:val="24"/>
+          <w:szCs w:val="24"/>
+        </w:rPr>
+        <w:t>fluxo_eq_n</w:t>
+      </w:r>
+      <w:r>
+        <w:rPr>
+          <w:sz w:val="24"/>
+          <w:szCs w:val="24"/>
+        </w:rPr>
+        <w:t xml:space="preserve">3, </w:t>
+      </w:r>
+    </w:p>
+    <w:p>
+      <w:pPr>
+        <w:rPr>
+          <w:sz w:val="24"/>
+          <w:szCs w:val="24"/>
+        </w:rPr>
+      </w:pPr>
+    </w:p>
+    <w:p>
+      <w:pPr>
+        <w:rPr>
+          <w:sz w:val="24"/>
+          <w:szCs w:val="24"/>
+        </w:rPr>
+      </w:pPr>
+    </w:p>
+    <w:p>
+      <w:pPr>
+        <w:rPr>
+          <w:sz w:val="24"/>
+          <w:szCs w:val="24"/>
+        </w:rPr>
+      </w:pPr>
+    </w:p>
+    <w:p>
+      <w:pPr>
+        <w:rPr>
+          <w:sz w:val="24"/>
+          <w:szCs w:val="24"/>
+        </w:rPr>
+      </w:pPr>
+    </w:p>
+    <w:p>
+      <w:pPr>
+        <w:rPr>
+          <w:sz w:val="24"/>
+          <w:szCs w:val="24"/>
+        </w:rPr>
+      </w:pPr>
+    </w:p>
+    <w:p>
+      <w:pPr>
+        <w:rPr>
+          <w:sz w:val="24"/>
+          <w:szCs w:val="24"/>
+        </w:rPr>
+      </w:pPr>
+    </w:p>
+    <w:p>
+      <w:r>
+        <w:lastRenderedPageBreak/>
+        <w:t>custo_logistico_n1</w:t>
+      </w:r>
+      <w:r>
+        <w:t xml:space="preserve">, </w:t>
+      </w:r>
+    </w:p>
+    <w:p>
+      <w:r>
+        <w:t>custo_fixo_novos_n1</w:t>
+      </w:r>
+      <w:r>
+        <w:t>,</w:t>
+      </w:r>
+    </w:p>
+    <w:p>
+      <w:r>
+        <w:t>custo_fixo_existente_n1</w:t>
+      </w:r>
+      <w:r>
+        <w:t>,</w:t>
+      </w:r>
+    </w:p>
+    <w:p>
+      <w:r>
+        <w:t>custo_times_novos_n1</w:t>
+      </w:r>
+      <w:r>
+        <w:t>,</w:t>
+      </w:r>
+    </w:p>
+    <w:p>
+      <w:r>
+        <w:t>custo_variavel_n1</w:t>
+      </w:r>
+      <w:r>
+        <w:t xml:space="preserve">, </w:t>
+      </w:r>
+    </w:p>
+    <w:p>
+      <w:r>
+        <w:t>custo_logistico_n2</w:t>
+      </w:r>
+      <w:r>
+        <w:t>,</w:t>
+      </w:r>
+    </w:p>
+    <w:p>
+      <w:r>
+        <w:t>custo_fixo_novos_n2</w:t>
+      </w:r>
+      <w:r>
+        <w:t>,</w:t>
+      </w:r>
+    </w:p>
+    <w:p>
+      <w:r>
+        <w:t>custo_fixo_existente_n2</w:t>
+      </w:r>
+      <w:r>
+        <w:t>,</w:t>
+      </w:r>
+    </w:p>
+    <w:p>
+      <w:r>
+        <w:t>custo_times_novos_n2</w:t>
+      </w:r>
+      <w:r>
+        <w:t>,</w:t>
+      </w:r>
+    </w:p>
+    <w:p>
+      <w:r>
+        <w:t>custo_variavel_n2</w:t>
+      </w:r>
+      <w:r>
+        <w:t>,</w:t>
+      </w:r>
+    </w:p>
+    <w:p>
+      <w:r>
+        <w:t>custo_logistico_n3</w:t>
+      </w:r>
+      <w:r>
+        <w:t>,</w:t>
+      </w:r>
+    </w:p>
+    <w:p>
+      <w:r>
+        <w:t>custo_fixo_novos_n3</w:t>
+      </w:r>
+      <w:r>
+        <w:t>,</w:t>
+      </w:r>
+    </w:p>
+    <w:p>
+      <w:r>
+        <w:t>custo_fixo_existente_n3</w:t>
+      </w:r>
+      <w:r>
+        <w:t>,</w:t>
+      </w:r>
+    </w:p>
+    <w:p>
+      <w:r>
+        <w:t>custo_times_novos_n3</w:t>
+      </w:r>
+      <w:r>
+        <w:t>,</w:t>
+      </w:r>
+    </w:p>
+    <w:p>
+      <w:r>
+        <w:t>custo_variavel_n3</w:t>
+      </w:r>
+      <w:r>
+        <w:t>,</w:t>
+      </w:r>
+    </w:p>
+    <w:p/>
+    <w:p/>
     <w:p/>
     <w:p/>
     <w:p/>

</xml_diff>